<commit_message>
Updated with Q6 and better comments
</commit_message>
<xml_diff>
--- a/q6.docx
+++ b/q6.docx
@@ -2,7 +2,1510 @@
 <file path=word/document.xml><?xml version="1.0" encoding="utf-8"?>
 <w:document xmlns:wpc="http://schemas.microsoft.com/office/word/2010/wordprocessingCanvas" xmlns:cx="http://schemas.microsoft.com/office/drawing/2014/chartex" xmlns:cx1="http://schemas.microsoft.com/office/drawing/2015/9/8/chartex" xmlns:cx2="http://schemas.microsoft.com/office/drawing/2015/10/21/chartex" xmlns:cx3="http://schemas.microsoft.com/office/drawing/2016/5/9/chartex" xmlns:cx4="http://schemas.microsoft.com/office/drawing/2016/5/10/chartex" xmlns:cx5="http://schemas.microsoft.com/office/drawing/2016/5/11/chartex" xmlns:cx6="http://schemas.microsoft.com/office/drawing/2016/5/12/chartex" xmlns:cx7="http://schemas.microsoft.com/office/drawing/2016/5/13/chartex" xmlns:cx8="http://schemas.microsoft.com/office/drawing/2016/5/14/chartex" xmlns:mc="http://schemas.openxmlformats.org/markup-compatibility/2006" xmlns:aink="http://schemas.microsoft.com/office/drawing/2016/ink" xmlns:am3d="http://schemas.microsoft.com/office/drawing/2017/model3d" xmlns:o="urn:schemas-microsoft-com:office:office" xmlns:r="http://schemas.openxmlformats.org/officeDocument/2006/relationships" xmlns:m="http://schemas.openxmlformats.org/officeDocument/2006/math" xmlns:v="urn:schemas-microsoft-com:vml" xmlns:wp14="http://schemas.microsoft.com/office/word/2010/wordprocessingDrawing" xmlns:wp="http://schemas.openxmlformats.org/drawingml/2006/wordprocessingDrawing" xmlns:w10="urn:schemas-microsoft-com:office:word" xmlns:w="http://schemas.openxmlformats.org/wordprocessingml/2006/main" xmlns:w14="http://schemas.microsoft.com/office/word/2010/wordml" xmlns:w15="http://schemas.microsoft.com/office/word/2012/wordml" xmlns:w16cex="http://schemas.microsoft.com/office/word/2018/wordml/cex" xmlns:w16cid="http://schemas.microsoft.com/office/word/2016/wordml/cid" xmlns:w16="http://schemas.microsoft.com/office/word/2018/wordml" xmlns:w16sdtdh="http://schemas.microsoft.com/office/word/2020/wordml/sdtdatahash" xmlns:w16se="http://schemas.microsoft.com/office/word/2015/wordml/symex" xmlns:wpg="http://schemas.microsoft.com/office/word/2010/wordprocessingGroup" xmlns:wpi="http://schemas.microsoft.com/office/word/2010/wordprocessingInk" xmlns:wne="http://schemas.microsoft.com/office/word/2006/wordml" xmlns:wps="http://schemas.microsoft.com/office/word/2010/wordprocessingShape" mc:Ignorable="w14 w15 w16se w16cid w16 w16cex w16sdtdh wp14">
   <w:body>
-    <w:p/>
+    <w:p>
+      <w:pPr>
+        <w:rPr>
+          <w:rFonts w:ascii="Times New Roman" w:hAnsi="Times New Roman" w:cs="Times New Roman"/>
+          <w:sz w:val="28"/>
+          <w:szCs w:val="28"/>
+          <w:lang w:val="en-AU"/>
+        </w:rPr>
+      </w:pPr>
+      <w:r>
+        <w:rPr>
+          <w:rFonts w:ascii="Times New Roman" w:hAnsi="Times New Roman" w:cs="Times New Roman"/>
+          <w:sz w:val="28"/>
+          <w:szCs w:val="28"/>
+          <w:lang w:val="en-AU"/>
+        </w:rPr>
+        <w:t>Question 1:</w:t>
+      </w:r>
+    </w:p>
+    <w:p>
+      <w:pPr>
+        <w:rPr>
+          <w:rFonts w:ascii="Times New Roman" w:eastAsiaTheme="minorEastAsia" w:hAnsi="Times New Roman" w:cs="Times New Roman"/>
+          <w:lang w:val="en-AU"/>
+        </w:rPr>
+      </w:pPr>
+      <w:r>
+        <w:rPr>
+          <w:rFonts w:ascii="Times New Roman" w:hAnsi="Times New Roman" w:cs="Times New Roman"/>
+          <w:lang w:val="en-AU"/>
+        </w:rPr>
+        <w:t>I created three different functions for</w:t>
+      </w:r>
+      <w:r>
+        <w:rPr>
+          <w:rFonts w:ascii="Times New Roman" w:hAnsi="Times New Roman" w:cs="Times New Roman"/>
+          <w:lang w:val="en-AU"/>
+        </w:rPr>
+        <w:t xml:space="preserve"> Question 1 and implemented a Stack as the data structure. </w:t>
+      </w:r>
+      <w:r>
+        <w:rPr>
+          <w:rFonts w:ascii="Times New Roman" w:hAnsi="Times New Roman" w:cs="Times New Roman"/>
+          <w:lang w:val="en-AU"/>
+        </w:rPr>
+        <w:t>F</w:t>
+      </w:r>
+      <w:r>
+        <w:rPr>
+          <w:rFonts w:ascii="Times New Roman" w:hAnsi="Times New Roman" w:cs="Times New Roman"/>
+          <w:lang w:val="en-AU"/>
+        </w:rPr>
+        <w:t>irst</w:t>
+      </w:r>
+      <w:r>
+        <w:rPr>
+          <w:rFonts w:ascii="Times New Roman" w:hAnsi="Times New Roman" w:cs="Times New Roman"/>
+          <w:lang w:val="en-AU"/>
+        </w:rPr>
+        <w:t xml:space="preserve">ly, I implemented a </w:t>
+      </w:r>
+      <w:r>
+        <w:rPr>
+          <w:rFonts w:ascii="Times New Roman" w:hAnsi="Times New Roman" w:cs="Times New Roman"/>
+          <w:lang w:val="en-AU"/>
+        </w:rPr>
+        <w:t>recursive l</w:t>
+      </w:r>
+      <w:r>
+        <w:rPr>
+          <w:rFonts w:ascii="Times New Roman" w:hAnsi="Times New Roman" w:cs="Times New Roman"/>
+          <w:lang w:val="en-AU"/>
+        </w:rPr>
+        <w:t>inear time algorithm for Fibonacci sequence</w:t>
+      </w:r>
+      <w:r>
+        <w:rPr>
+          <w:rFonts w:ascii="Times New Roman" w:eastAsiaTheme="minorEastAsia" w:hAnsi="Times New Roman" w:cs="Times New Roman"/>
+          <w:lang w:val="en-AU"/>
+        </w:rPr>
+        <w:t>. This reduced the run time complexity.</w:t>
+      </w:r>
+      <w:r>
+        <w:rPr>
+          <w:rFonts w:ascii="Times New Roman" w:eastAsiaTheme="minorEastAsia" w:hAnsi="Times New Roman" w:cs="Times New Roman"/>
+          <w:lang w:val="en-AU"/>
+        </w:rPr>
+        <w:t xml:space="preserve"> The</w:t>
+      </w:r>
+      <w:r>
+        <w:rPr>
+          <w:rFonts w:ascii="Times New Roman" w:eastAsiaTheme="minorEastAsia" w:hAnsi="Times New Roman" w:cs="Times New Roman"/>
+          <w:lang w:val="en-AU"/>
+        </w:rPr>
+        <w:t xml:space="preserve"> </w:t>
+      </w:r>
+      <w:r>
+        <w:rPr>
+          <w:rFonts w:ascii="Times New Roman" w:eastAsiaTheme="minorEastAsia" w:hAnsi="Times New Roman" w:cs="Times New Roman"/>
+          <w:lang w:val="en-AU"/>
+        </w:rPr>
+        <w:t xml:space="preserve">kth_Lucas function uses the recursive linear Fibonacci sequence </w:t>
+      </w:r>
+      <w:r>
+        <w:rPr>
+          <w:rFonts w:ascii="Times New Roman" w:eastAsiaTheme="minorEastAsia" w:hAnsi="Times New Roman" w:cs="Times New Roman"/>
+          <w:lang w:val="en-AU"/>
+        </w:rPr>
+        <w:t xml:space="preserve">algorithm </w:t>
+      </w:r>
+      <w:r>
+        <w:rPr>
+          <w:rFonts w:ascii="Times New Roman" w:eastAsiaTheme="minorEastAsia" w:hAnsi="Times New Roman" w:cs="Times New Roman"/>
+          <w:lang w:val="en-AU"/>
+        </w:rPr>
+        <w:t xml:space="preserve">in order to find </w:t>
+      </w:r>
+      <m:oMath>
+        <m:sSub>
+          <m:sSubPr>
+            <m:ctrlPr>
+              <w:rPr>
+                <w:rFonts w:ascii="Cambria Math" w:eastAsiaTheme="minorEastAsia" w:hAnsi="Cambria Math" w:cs="Times New Roman"/>
+                <w:i/>
+                <w:lang w:val="en-AU"/>
+              </w:rPr>
+            </m:ctrlPr>
+          </m:sSubPr>
+          <m:e>
+            <m:r>
+              <w:rPr>
+                <w:rFonts w:ascii="Cambria Math" w:eastAsiaTheme="minorEastAsia" w:hAnsi="Cambria Math" w:cs="Times New Roman"/>
+                <w:lang w:val="en-AU"/>
+              </w:rPr>
+              <m:t>L</m:t>
+            </m:r>
+          </m:e>
+          <m:sub>
+            <m:r>
+              <w:rPr>
+                <w:rFonts w:ascii="Cambria Math" w:eastAsiaTheme="minorEastAsia" w:hAnsi="Cambria Math" w:cs="Times New Roman"/>
+                <w:lang w:val="en-AU"/>
+              </w:rPr>
+              <m:t>n</m:t>
+            </m:r>
+          </m:sub>
+        </m:sSub>
+      </m:oMath>
+      <w:r>
+        <w:rPr>
+          <w:rFonts w:ascii="Times New Roman" w:eastAsiaTheme="minorEastAsia" w:hAnsi="Times New Roman" w:cs="Times New Roman"/>
+          <w:lang w:val="en-AU"/>
+        </w:rPr>
+        <w:t>.</w:t>
+      </w:r>
+      <w:r>
+        <w:rPr>
+          <w:rFonts w:ascii="Times New Roman" w:eastAsiaTheme="minorEastAsia" w:hAnsi="Times New Roman" w:cs="Times New Roman"/>
+          <w:lang w:val="en-AU"/>
+        </w:rPr>
+        <w:t xml:space="preserve"> This is done by</w:t>
+      </w:r>
+      <w:r>
+        <w:rPr>
+          <w:rFonts w:ascii="Times New Roman" w:eastAsiaTheme="minorEastAsia" w:hAnsi="Times New Roman" w:cs="Times New Roman"/>
+          <w:lang w:val="en-AU"/>
+        </w:rPr>
+        <w:t xml:space="preserve"> calculating </w:t>
+      </w:r>
+      <m:oMath>
+        <m:sSub>
+          <m:sSubPr>
+            <m:ctrlPr>
+              <w:rPr>
+                <w:rFonts w:ascii="Cambria Math" w:hAnsi="Cambria Math" w:cs="Times New Roman"/>
+                <w:i/>
+                <w:lang w:val="en-AU"/>
+              </w:rPr>
+            </m:ctrlPr>
+          </m:sSubPr>
+          <m:e>
+            <m:r>
+              <w:rPr>
+                <w:rFonts w:ascii="Cambria Math" w:hAnsi="Cambria Math" w:cs="Times New Roman"/>
+                <w:lang w:val="en-AU"/>
+              </w:rPr>
+              <m:t>L</m:t>
+            </m:r>
+          </m:e>
+          <m:sub>
+            <m:r>
+              <w:rPr>
+                <w:rFonts w:ascii="Cambria Math" w:hAnsi="Cambria Math" w:cs="Times New Roman"/>
+                <w:lang w:val="en-AU"/>
+              </w:rPr>
+              <m:t>n</m:t>
+            </m:r>
+          </m:sub>
+        </m:sSub>
+        <m:r>
+          <w:rPr>
+            <w:rFonts w:ascii="Cambria Math" w:hAnsi="Cambria Math" w:cs="Times New Roman"/>
+            <w:lang w:val="en-AU"/>
+          </w:rPr>
+          <m:t>=</m:t>
+        </m:r>
+        <m:sSub>
+          <m:sSubPr>
+            <m:ctrlPr>
+              <w:rPr>
+                <w:rFonts w:ascii="Cambria Math" w:hAnsi="Cambria Math" w:cs="Times New Roman"/>
+                <w:i/>
+                <w:lang w:val="en-AU"/>
+              </w:rPr>
+            </m:ctrlPr>
+          </m:sSubPr>
+          <m:e>
+            <m:r>
+              <w:rPr>
+                <w:rFonts w:ascii="Cambria Math" w:hAnsi="Cambria Math" w:cs="Times New Roman"/>
+                <w:lang w:val="en-AU"/>
+              </w:rPr>
+              <m:t>F</m:t>
+            </m:r>
+          </m:e>
+          <m:sub>
+            <m:r>
+              <w:rPr>
+                <w:rFonts w:ascii="Cambria Math" w:hAnsi="Cambria Math" w:cs="Times New Roman"/>
+                <w:lang w:val="en-AU"/>
+              </w:rPr>
+              <m:t>n-1</m:t>
+            </m:r>
+          </m:sub>
+        </m:sSub>
+        <m:r>
+          <w:rPr>
+            <w:rFonts w:ascii="Cambria Math" w:hAnsi="Cambria Math" w:cs="Times New Roman"/>
+            <w:lang w:val="en-AU"/>
+          </w:rPr>
+          <m:t>+</m:t>
+        </m:r>
+        <m:sSub>
+          <m:sSubPr>
+            <m:ctrlPr>
+              <w:rPr>
+                <w:rFonts w:ascii="Cambria Math" w:hAnsi="Cambria Math" w:cs="Times New Roman"/>
+                <w:i/>
+                <w:lang w:val="en-AU"/>
+              </w:rPr>
+            </m:ctrlPr>
+          </m:sSubPr>
+          <m:e>
+            <m:r>
+              <w:rPr>
+                <w:rFonts w:ascii="Cambria Math" w:hAnsi="Cambria Math" w:cs="Times New Roman"/>
+                <w:lang w:val="en-AU"/>
+              </w:rPr>
+              <m:t>F</m:t>
+            </m:r>
+          </m:e>
+          <m:sub>
+            <m:r>
+              <w:rPr>
+                <w:rFonts w:ascii="Cambria Math" w:hAnsi="Cambria Math" w:cs="Times New Roman"/>
+                <w:lang w:val="en-AU"/>
+              </w:rPr>
+              <m:t>n+1</m:t>
+            </m:r>
+          </m:sub>
+        </m:sSub>
+      </m:oMath>
+      <w:r>
+        <w:rPr>
+          <w:rFonts w:ascii="Times New Roman" w:eastAsiaTheme="minorEastAsia" w:hAnsi="Times New Roman" w:cs="Times New Roman"/>
+          <w:lang w:val="en-AU"/>
+        </w:rPr>
+        <w:t>. kth_Lucas</w:t>
+      </w:r>
+      <w:r>
+        <w:rPr>
+          <w:rFonts w:ascii="Times New Roman" w:eastAsiaTheme="minorEastAsia" w:hAnsi="Times New Roman" w:cs="Times New Roman"/>
+          <w:lang w:val="en-AU"/>
+        </w:rPr>
+        <w:t xml:space="preserve"> handles </w:t>
+      </w:r>
+      <m:oMath>
+        <m:sSub>
+          <m:sSubPr>
+            <m:ctrlPr>
+              <w:rPr>
+                <w:rFonts w:ascii="Cambria Math" w:eastAsiaTheme="minorEastAsia" w:hAnsi="Cambria Math" w:cs="Times New Roman"/>
+                <w:i/>
+                <w:lang w:val="en-AU"/>
+              </w:rPr>
+            </m:ctrlPr>
+          </m:sSubPr>
+          <m:e>
+            <m:r>
+              <w:rPr>
+                <w:rFonts w:ascii="Cambria Math" w:eastAsiaTheme="minorEastAsia" w:hAnsi="Cambria Math" w:cs="Times New Roman"/>
+                <w:lang w:val="en-AU"/>
+              </w:rPr>
+              <m:t>L</m:t>
+            </m:r>
+          </m:e>
+          <m:sub>
+            <m:r>
+              <w:rPr>
+                <w:rFonts w:ascii="Cambria Math" w:eastAsiaTheme="minorEastAsia" w:hAnsi="Cambria Math" w:cs="Times New Roman"/>
+                <w:lang w:val="en-AU"/>
+              </w:rPr>
+              <m:t>1</m:t>
+            </m:r>
+          </m:sub>
+        </m:sSub>
+      </m:oMath>
+      <w:r>
+        <w:rPr>
+          <w:rFonts w:ascii="Times New Roman" w:eastAsiaTheme="minorEastAsia" w:hAnsi="Times New Roman" w:cs="Times New Roman"/>
+          <w:lang w:val="en-AU"/>
+        </w:rPr>
+        <w:t xml:space="preserve"> and </w:t>
+      </w:r>
+      <m:oMath>
+        <m:sSub>
+          <m:sSubPr>
+            <m:ctrlPr>
+              <w:rPr>
+                <w:rFonts w:ascii="Cambria Math" w:eastAsiaTheme="minorEastAsia" w:hAnsi="Cambria Math" w:cs="Times New Roman"/>
+                <w:i/>
+                <w:lang w:val="en-AU"/>
+              </w:rPr>
+            </m:ctrlPr>
+          </m:sSubPr>
+          <m:e>
+            <m:r>
+              <w:rPr>
+                <w:rFonts w:ascii="Cambria Math" w:eastAsiaTheme="minorEastAsia" w:hAnsi="Cambria Math" w:cs="Times New Roman"/>
+                <w:lang w:val="en-AU"/>
+              </w:rPr>
+              <m:t>L</m:t>
+            </m:r>
+          </m:e>
+          <m:sub>
+            <m:r>
+              <w:rPr>
+                <w:rFonts w:ascii="Cambria Math" w:eastAsiaTheme="minorEastAsia" w:hAnsi="Cambria Math" w:cs="Times New Roman"/>
+                <w:lang w:val="en-AU"/>
+              </w:rPr>
+              <m:t>2</m:t>
+            </m:r>
+          </m:sub>
+        </m:sSub>
+      </m:oMath>
+      <w:r>
+        <w:rPr>
+          <w:rFonts w:ascii="Times New Roman" w:eastAsiaTheme="minorEastAsia" w:hAnsi="Times New Roman" w:cs="Times New Roman"/>
+          <w:lang w:val="en-AU"/>
+        </w:rPr>
+        <w:t xml:space="preserve"> </w:t>
+      </w:r>
+      <w:r>
+        <w:rPr>
+          <w:rFonts w:ascii="Times New Roman" w:eastAsiaTheme="minorEastAsia" w:hAnsi="Times New Roman" w:cs="Times New Roman"/>
+          <w:lang w:val="en-AU"/>
+        </w:rPr>
+        <w:t>and</w:t>
+      </w:r>
+      <w:r>
+        <w:rPr>
+          <w:rFonts w:ascii="Times New Roman" w:eastAsiaTheme="minorEastAsia" w:hAnsi="Times New Roman" w:cs="Times New Roman"/>
+          <w:lang w:val="en-AU"/>
+        </w:rPr>
+        <w:t xml:space="preserve"> </w:t>
+      </w:r>
+      <w:r>
+        <w:rPr>
+          <w:rFonts w:ascii="Times New Roman" w:eastAsiaTheme="minorEastAsia" w:hAnsi="Times New Roman" w:cs="Times New Roman"/>
+          <w:lang w:val="en-AU"/>
+        </w:rPr>
+        <w:t xml:space="preserve">calls the linear Fibonacci function, then the recursion is done by the lin_fib function. </w:t>
+      </w:r>
+      <w:r>
+        <w:rPr>
+          <w:rFonts w:ascii="Times New Roman" w:eastAsiaTheme="minorEastAsia" w:hAnsi="Times New Roman" w:cs="Times New Roman"/>
+          <w:lang w:val="en-AU"/>
+        </w:rPr>
+        <w:t>The third function is the driver code. This opens the</w:t>
+      </w:r>
+      <w:r>
+        <w:rPr>
+          <w:rFonts w:ascii="Times New Roman" w:eastAsiaTheme="minorEastAsia" w:hAnsi="Times New Roman" w:cs="Times New Roman"/>
+          <w:lang w:val="en-AU"/>
+        </w:rPr>
+        <w:t xml:space="preserve"> input</w:t>
+      </w:r>
+      <w:r>
+        <w:rPr>
+          <w:rFonts w:ascii="Times New Roman" w:eastAsiaTheme="minorEastAsia" w:hAnsi="Times New Roman" w:cs="Times New Roman"/>
+          <w:lang w:val="en-AU"/>
+        </w:rPr>
+        <w:t xml:space="preserve"> file</w:t>
+      </w:r>
+      <w:r>
+        <w:rPr>
+          <w:rFonts w:ascii="Times New Roman" w:eastAsiaTheme="minorEastAsia" w:hAnsi="Times New Roman" w:cs="Times New Roman"/>
+          <w:lang w:val="en-AU"/>
+        </w:rPr>
+        <w:t>, creates the output file,</w:t>
+      </w:r>
+      <w:r>
+        <w:rPr>
+          <w:rFonts w:ascii="Times New Roman" w:eastAsiaTheme="minorEastAsia" w:hAnsi="Times New Roman" w:cs="Times New Roman"/>
+          <w:lang w:val="en-AU"/>
+        </w:rPr>
+        <w:t xml:space="preserve"> and initialises the Stack.</w:t>
+      </w:r>
+      <w:r>
+        <w:rPr>
+          <w:rFonts w:ascii="Times New Roman" w:eastAsiaTheme="minorEastAsia" w:hAnsi="Times New Roman" w:cs="Times New Roman"/>
+          <w:lang w:val="en-AU"/>
+        </w:rPr>
+        <w:t xml:space="preserve"> The first value inside the file is stored as</w:t>
+      </w:r>
+      <w:r>
+        <w:rPr>
+          <w:rFonts w:ascii="Times New Roman" w:eastAsiaTheme="minorEastAsia" w:hAnsi="Times New Roman" w:cs="Times New Roman"/>
+          <w:lang w:val="en-AU"/>
+        </w:rPr>
+        <w:t xml:space="preserve"> a variable as</w:t>
+      </w:r>
+      <w:r>
+        <w:rPr>
+          <w:rFonts w:ascii="Times New Roman" w:eastAsiaTheme="minorEastAsia" w:hAnsi="Times New Roman" w:cs="Times New Roman"/>
+          <w:lang w:val="en-AU"/>
+        </w:rPr>
+        <w:t xml:space="preserve"> it is the </w:t>
+      </w:r>
+      <w:r>
+        <w:rPr>
+          <w:rFonts w:ascii="Times New Roman" w:eastAsiaTheme="minorEastAsia" w:hAnsi="Times New Roman" w:cs="Times New Roman"/>
+          <w:lang w:val="en-AU"/>
+        </w:rPr>
+        <w:t>number</w:t>
+      </w:r>
+      <w:r>
+        <w:rPr>
+          <w:rFonts w:ascii="Times New Roman" w:eastAsiaTheme="minorEastAsia" w:hAnsi="Times New Roman" w:cs="Times New Roman"/>
+          <w:lang w:val="en-AU"/>
+        </w:rPr>
+        <w:t xml:space="preserve"> of iterations required for the </w:t>
+      </w:r>
+      <w:r>
+        <w:rPr>
+          <w:rFonts w:ascii="Times New Roman" w:eastAsiaTheme="minorEastAsia" w:hAnsi="Times New Roman" w:cs="Times New Roman"/>
+          <w:lang w:val="en-AU"/>
+        </w:rPr>
+        <w:t xml:space="preserve">corresponding </w:t>
+      </w:r>
+      <w:r>
+        <w:rPr>
+          <w:rFonts w:ascii="Times New Roman" w:eastAsiaTheme="minorEastAsia" w:hAnsi="Times New Roman" w:cs="Times New Roman"/>
+          <w:lang w:val="en-AU"/>
+        </w:rPr>
+        <w:t>output</w:t>
+      </w:r>
+      <w:r>
+        <w:rPr>
+          <w:rFonts w:ascii="Times New Roman" w:eastAsiaTheme="minorEastAsia" w:hAnsi="Times New Roman" w:cs="Times New Roman"/>
+          <w:lang w:val="en-AU"/>
+        </w:rPr>
+        <w:t>.</w:t>
+      </w:r>
+      <w:r>
+        <w:rPr>
+          <w:rFonts w:ascii="Times New Roman" w:eastAsiaTheme="minorEastAsia" w:hAnsi="Times New Roman" w:cs="Times New Roman"/>
+          <w:lang w:val="en-AU"/>
+        </w:rPr>
+        <w:t xml:space="preserve"> A Stack was used because it is FILO, </w:t>
+      </w:r>
+      <w:r>
+        <w:rPr>
+          <w:rFonts w:ascii="Times New Roman" w:eastAsiaTheme="minorEastAsia" w:hAnsi="Times New Roman" w:cs="Times New Roman"/>
+          <w:lang w:val="en-AU"/>
+        </w:rPr>
+        <w:t>since the file is read into the Stack from the first line to the last line</w:t>
+      </w:r>
+      <w:r>
+        <w:rPr>
+          <w:rFonts w:ascii="Times New Roman" w:eastAsiaTheme="minorEastAsia" w:hAnsi="Times New Roman" w:cs="Times New Roman"/>
+          <w:lang w:val="en-AU"/>
+        </w:rPr>
+        <w:t>. T</w:t>
+      </w:r>
+      <w:r>
+        <w:rPr>
+          <w:rFonts w:ascii="Times New Roman" w:eastAsiaTheme="minorEastAsia" w:hAnsi="Times New Roman" w:cs="Times New Roman"/>
+          <w:lang w:val="en-AU"/>
+        </w:rPr>
+        <w:t xml:space="preserve">his means that instead of having to reverse the order of the input after </w:t>
+      </w:r>
+      <w:r>
+        <w:rPr>
+          <w:rFonts w:ascii="Times New Roman" w:eastAsiaTheme="minorEastAsia" w:hAnsi="Times New Roman" w:cs="Times New Roman"/>
+          <w:lang w:val="en-AU"/>
+        </w:rPr>
+        <w:t>performing the required operations</w:t>
+      </w:r>
+      <w:r>
+        <w:rPr>
+          <w:rFonts w:ascii="Times New Roman" w:eastAsiaTheme="minorEastAsia" w:hAnsi="Times New Roman" w:cs="Times New Roman"/>
+          <w:lang w:val="en-AU"/>
+        </w:rPr>
+        <w:t xml:space="preserve">, the function </w:t>
+      </w:r>
+      <w:r>
+        <w:rPr>
+          <w:rFonts w:ascii="Times New Roman" w:eastAsiaTheme="minorEastAsia" w:hAnsi="Times New Roman" w:cs="Times New Roman"/>
+          <w:lang w:val="en-AU"/>
+        </w:rPr>
+        <w:t>simply</w:t>
+      </w:r>
+      <w:r>
+        <w:rPr>
+          <w:rFonts w:ascii="Times New Roman" w:eastAsiaTheme="minorEastAsia" w:hAnsi="Times New Roman" w:cs="Times New Roman"/>
+          <w:lang w:val="en-AU"/>
+        </w:rPr>
+        <w:t xml:space="preserve"> pops value into the output file in the desired order.</w:t>
+      </w:r>
+      <w:r>
+        <w:rPr>
+          <w:rFonts w:ascii="Times New Roman" w:eastAsiaTheme="minorEastAsia" w:hAnsi="Times New Roman" w:cs="Times New Roman"/>
+          <w:lang w:val="en-AU"/>
+        </w:rPr>
+        <w:t xml:space="preserve"> </w:t>
+      </w:r>
+      <w:r>
+        <w:rPr>
+          <w:rFonts w:ascii="Times New Roman" w:eastAsiaTheme="minorEastAsia" w:hAnsi="Times New Roman" w:cs="Times New Roman"/>
+          <w:lang w:val="en-AU"/>
+        </w:rPr>
+        <w:t>The input and output files are then closed.</w:t>
+      </w:r>
+    </w:p>
+    <w:p>
+      <w:pPr>
+        <w:rPr>
+          <w:rFonts w:ascii="Times New Roman" w:hAnsi="Times New Roman" w:cs="Times New Roman"/>
+          <w:sz w:val="28"/>
+          <w:szCs w:val="28"/>
+          <w:lang w:val="en-AU"/>
+        </w:rPr>
+      </w:pPr>
+      <w:r>
+        <w:rPr>
+          <w:rFonts w:ascii="Times New Roman" w:hAnsi="Times New Roman" w:cs="Times New Roman"/>
+          <w:sz w:val="28"/>
+          <w:szCs w:val="28"/>
+          <w:lang w:val="en-AU"/>
+        </w:rPr>
+        <w:t xml:space="preserve">Question </w:t>
+      </w:r>
+      <w:r>
+        <w:rPr>
+          <w:rFonts w:ascii="Times New Roman" w:hAnsi="Times New Roman" w:cs="Times New Roman"/>
+          <w:sz w:val="28"/>
+          <w:szCs w:val="28"/>
+          <w:lang w:val="en-AU"/>
+        </w:rPr>
+        <w:t>2</w:t>
+      </w:r>
+      <w:r>
+        <w:rPr>
+          <w:rFonts w:ascii="Times New Roman" w:hAnsi="Times New Roman" w:cs="Times New Roman"/>
+          <w:sz w:val="28"/>
+          <w:szCs w:val="28"/>
+          <w:lang w:val="en-AU"/>
+        </w:rPr>
+        <w:t>:</w:t>
+      </w:r>
+    </w:p>
+    <w:p>
+      <w:pPr>
+        <w:rPr>
+          <w:rFonts w:ascii="Times New Roman" w:eastAsiaTheme="minorEastAsia" w:hAnsi="Times New Roman" w:cs="Times New Roman"/>
+          <w:lang w:val="en-AU"/>
+        </w:rPr>
+      </w:pPr>
+      <w:r>
+        <w:rPr>
+          <w:rFonts w:ascii="Times New Roman" w:eastAsiaTheme="minorEastAsia" w:hAnsi="Times New Roman" w:cs="Times New Roman"/>
+          <w:lang w:val="en-AU"/>
+        </w:rPr>
+        <w:t xml:space="preserve">I created three functions for Question 2 </w:t>
+      </w:r>
+      <w:r>
+        <w:rPr>
+          <w:rFonts w:ascii="Times New Roman" w:eastAsiaTheme="minorEastAsia" w:hAnsi="Times New Roman" w:cs="Times New Roman"/>
+          <w:lang w:val="en-AU"/>
+        </w:rPr>
+        <w:t>and</w:t>
+      </w:r>
+      <w:r>
+        <w:rPr>
+          <w:rFonts w:ascii="Times New Roman" w:eastAsiaTheme="minorEastAsia" w:hAnsi="Times New Roman" w:cs="Times New Roman"/>
+          <w:lang w:val="en-AU"/>
+        </w:rPr>
+        <w:t xml:space="preserve"> implemented a Stack as the data structure. </w:t>
+      </w:r>
+      <w:r>
+        <w:rPr>
+          <w:rFonts w:ascii="Times New Roman" w:eastAsiaTheme="minorEastAsia" w:hAnsi="Times New Roman" w:cs="Times New Roman"/>
+          <w:lang w:val="en-AU"/>
+        </w:rPr>
+        <w:t xml:space="preserve">The first function </w:t>
+      </w:r>
+      <w:r>
+        <w:rPr>
+          <w:rFonts w:ascii="Times New Roman" w:eastAsiaTheme="minorEastAsia" w:hAnsi="Times New Roman" w:cs="Times New Roman"/>
+          <w:lang w:val="en-AU"/>
+        </w:rPr>
+        <w:t>is</w:t>
+      </w:r>
+      <w:r>
+        <w:rPr>
+          <w:rFonts w:ascii="Times New Roman" w:eastAsiaTheme="minorEastAsia" w:hAnsi="Times New Roman" w:cs="Times New Roman"/>
+          <w:lang w:val="en-AU"/>
+        </w:rPr>
+        <w:t xml:space="preserve"> a </w:t>
+      </w:r>
+      <w:r>
+        <w:rPr>
+          <w:rFonts w:ascii="Times New Roman" w:eastAsiaTheme="minorEastAsia" w:hAnsi="Times New Roman" w:cs="Times New Roman"/>
+          <w:lang w:val="en-AU"/>
+        </w:rPr>
+        <w:t>B</w:t>
+      </w:r>
+      <w:r>
+        <w:rPr>
+          <w:rFonts w:ascii="Times New Roman" w:eastAsiaTheme="minorEastAsia" w:hAnsi="Times New Roman" w:cs="Times New Roman"/>
+          <w:lang w:val="en-AU"/>
+        </w:rPr>
+        <w:t xml:space="preserve">oolean check </w:t>
+      </w:r>
+      <w:r>
+        <w:rPr>
+          <w:rFonts w:ascii="Times New Roman" w:eastAsiaTheme="minorEastAsia" w:hAnsi="Times New Roman" w:cs="Times New Roman"/>
+          <w:lang w:val="en-AU"/>
+        </w:rPr>
+        <w:t xml:space="preserve">to see if </w:t>
+      </w:r>
+      <w:r>
+        <w:rPr>
+          <w:rFonts w:ascii="Times New Roman" w:eastAsiaTheme="minorEastAsia" w:hAnsi="Times New Roman" w:cs="Times New Roman"/>
+          <w:lang w:val="en-AU"/>
+        </w:rPr>
+        <w:t xml:space="preserve">the entry is an operator. The second function handles all the different operations that can be done, addition, subtraction, </w:t>
+      </w:r>
+      <w:r>
+        <w:rPr>
+          <w:rFonts w:ascii="Times New Roman" w:eastAsiaTheme="minorEastAsia" w:hAnsi="Times New Roman" w:cs="Times New Roman"/>
+          <w:lang w:val="en-AU"/>
+        </w:rPr>
+        <w:t>multiplication,</w:t>
+      </w:r>
+      <w:r>
+        <w:rPr>
+          <w:rFonts w:ascii="Times New Roman" w:eastAsiaTheme="minorEastAsia" w:hAnsi="Times New Roman" w:cs="Times New Roman"/>
+          <w:lang w:val="en-AU"/>
+        </w:rPr>
+        <w:t xml:space="preserve"> and integer division.</w:t>
+      </w:r>
+      <w:r>
+        <w:rPr>
+          <w:rFonts w:ascii="Times New Roman" w:eastAsiaTheme="minorEastAsia" w:hAnsi="Times New Roman" w:cs="Times New Roman"/>
+          <w:lang w:val="en-AU"/>
+        </w:rPr>
+        <w:t xml:space="preserve"> </w:t>
+      </w:r>
+      <w:r>
+        <w:rPr>
+          <w:rFonts w:ascii="Times New Roman" w:eastAsiaTheme="minorEastAsia" w:hAnsi="Times New Roman" w:cs="Times New Roman"/>
+          <w:lang w:val="en-AU"/>
+        </w:rPr>
+        <w:t>This is done by taking two inputs</w:t>
+      </w:r>
+      <w:r>
+        <w:rPr>
+          <w:rFonts w:ascii="Times New Roman" w:eastAsiaTheme="minorEastAsia" w:hAnsi="Times New Roman" w:cs="Times New Roman"/>
+          <w:lang w:val="en-AU"/>
+        </w:rPr>
+        <w:t>;</w:t>
+      </w:r>
+      <w:r>
+        <w:rPr>
+          <w:rFonts w:ascii="Times New Roman" w:eastAsiaTheme="minorEastAsia" w:hAnsi="Times New Roman" w:cs="Times New Roman"/>
+          <w:lang w:val="en-AU"/>
+        </w:rPr>
+        <w:t xml:space="preserve"> the expression stack, which should only have operands, and the operat</w:t>
+      </w:r>
+      <w:r>
+        <w:rPr>
+          <w:rFonts w:ascii="Times New Roman" w:eastAsiaTheme="minorEastAsia" w:hAnsi="Times New Roman" w:cs="Times New Roman"/>
+          <w:lang w:val="en-AU"/>
+        </w:rPr>
+        <w:t>ion</w:t>
+      </w:r>
+      <w:r>
+        <w:rPr>
+          <w:rFonts w:ascii="Times New Roman" w:eastAsiaTheme="minorEastAsia" w:hAnsi="Times New Roman" w:cs="Times New Roman"/>
+          <w:lang w:val="en-AU"/>
+        </w:rPr>
+        <w:t xml:space="preserve"> to be</w:t>
+      </w:r>
+      <w:r>
+        <w:rPr>
+          <w:rFonts w:ascii="Times New Roman" w:eastAsiaTheme="minorEastAsia" w:hAnsi="Times New Roman" w:cs="Times New Roman"/>
+          <w:lang w:val="en-AU"/>
+        </w:rPr>
+        <w:t xml:space="preserve"> performed</w:t>
+      </w:r>
+      <w:r>
+        <w:rPr>
+          <w:rFonts w:ascii="Times New Roman" w:eastAsiaTheme="minorEastAsia" w:hAnsi="Times New Roman" w:cs="Times New Roman"/>
+          <w:lang w:val="en-AU"/>
+        </w:rPr>
+        <w:t xml:space="preserve">. The function pops the last two operands entered into the stack, then does the relevant operation. </w:t>
+      </w:r>
+      <w:r>
+        <w:rPr>
+          <w:rFonts w:ascii="Times New Roman" w:eastAsiaTheme="minorEastAsia" w:hAnsi="Times New Roman" w:cs="Times New Roman"/>
+          <w:lang w:val="en-AU"/>
+        </w:rPr>
+        <w:t>The last function is the driver code. This opens the input file, creates the output file, and initialises the Stack.</w:t>
+      </w:r>
+      <w:r>
+        <w:rPr>
+          <w:rFonts w:ascii="Times New Roman" w:eastAsiaTheme="minorEastAsia" w:hAnsi="Times New Roman" w:cs="Times New Roman"/>
+          <w:lang w:val="en-AU"/>
+        </w:rPr>
+        <w:t xml:space="preserve"> This function uses as While loop that only breaks once it reaches the EOF.</w:t>
+      </w:r>
+      <w:r>
+        <w:rPr>
+          <w:rFonts w:ascii="Times New Roman" w:eastAsiaTheme="minorEastAsia" w:hAnsi="Times New Roman" w:cs="Times New Roman"/>
+          <w:lang w:val="en-AU"/>
+        </w:rPr>
+        <w:t xml:space="preserve"> Firstly, the function takes the next entry from the </w:t>
+      </w:r>
+      <w:r>
+        <w:rPr>
+          <w:rFonts w:ascii="Times New Roman" w:eastAsiaTheme="minorEastAsia" w:hAnsi="Times New Roman" w:cs="Times New Roman"/>
+          <w:lang w:val="en-AU"/>
+        </w:rPr>
+        <w:t xml:space="preserve">RPD string, then it checks if the entry is not an operator, </w:t>
+      </w:r>
+      <w:r>
+        <w:rPr>
+          <w:rFonts w:ascii="Times New Roman" w:eastAsiaTheme="minorEastAsia" w:hAnsi="Times New Roman" w:cs="Times New Roman"/>
+          <w:lang w:val="en-AU"/>
+        </w:rPr>
+        <w:t xml:space="preserve">if it isn’t, it is an operand and is pushed into the stack. Else, the entry is an </w:t>
+      </w:r>
+      <w:r>
+        <w:rPr>
+          <w:rFonts w:ascii="Times New Roman" w:eastAsiaTheme="minorEastAsia" w:hAnsi="Times New Roman" w:cs="Times New Roman"/>
+          <w:lang w:val="en-AU"/>
+        </w:rPr>
+        <w:t>operator,</w:t>
+      </w:r>
+      <w:r>
+        <w:rPr>
+          <w:rFonts w:ascii="Times New Roman" w:eastAsiaTheme="minorEastAsia" w:hAnsi="Times New Roman" w:cs="Times New Roman"/>
+          <w:lang w:val="en-AU"/>
+        </w:rPr>
+        <w:t xml:space="preserve"> and the driver code calls the do operation function.</w:t>
+      </w:r>
+      <w:r>
+        <w:rPr>
+          <w:rFonts w:ascii="Times New Roman" w:eastAsiaTheme="minorEastAsia" w:hAnsi="Times New Roman" w:cs="Times New Roman"/>
+          <w:lang w:val="en-AU"/>
+        </w:rPr>
+        <w:t xml:space="preserve"> This is done until the function reaches the EOF, at this point the only </w:t>
+      </w:r>
+      <w:r>
+        <w:rPr>
+          <w:rFonts w:ascii="Times New Roman" w:eastAsiaTheme="minorEastAsia" w:hAnsi="Times New Roman" w:cs="Times New Roman"/>
+          <w:lang w:val="en-AU"/>
+        </w:rPr>
+        <w:t>value left inside the stack is the final value from the RPD string, which is then written to the output file and both the input and output files are closed.</w:t>
+      </w:r>
+    </w:p>
+    <w:p>
+      <w:pPr>
+        <w:rPr>
+          <w:rFonts w:ascii="Times New Roman" w:hAnsi="Times New Roman" w:cs="Times New Roman"/>
+          <w:sz w:val="28"/>
+          <w:szCs w:val="28"/>
+          <w:lang w:val="en-AU"/>
+        </w:rPr>
+      </w:pPr>
+      <w:r>
+        <w:rPr>
+          <w:rFonts w:ascii="Times New Roman" w:hAnsi="Times New Roman" w:cs="Times New Roman"/>
+          <w:sz w:val="28"/>
+          <w:szCs w:val="28"/>
+          <w:lang w:val="en-AU"/>
+        </w:rPr>
+        <w:t xml:space="preserve">Question </w:t>
+      </w:r>
+      <w:r>
+        <w:rPr>
+          <w:rFonts w:ascii="Times New Roman" w:hAnsi="Times New Roman" w:cs="Times New Roman"/>
+          <w:sz w:val="28"/>
+          <w:szCs w:val="28"/>
+          <w:lang w:val="en-AU"/>
+        </w:rPr>
+        <w:t>3</w:t>
+      </w:r>
+      <w:r>
+        <w:rPr>
+          <w:rFonts w:ascii="Times New Roman" w:hAnsi="Times New Roman" w:cs="Times New Roman"/>
+          <w:sz w:val="28"/>
+          <w:szCs w:val="28"/>
+          <w:lang w:val="en-AU"/>
+        </w:rPr>
+        <w:t>:</w:t>
+      </w:r>
+    </w:p>
+    <w:p>
+      <w:pPr>
+        <w:rPr>
+          <w:rFonts w:ascii="Times New Roman" w:eastAsiaTheme="minorEastAsia" w:hAnsi="Times New Roman" w:cs="Times New Roman"/>
+          <w:lang w:val="en-AU"/>
+        </w:rPr>
+      </w:pPr>
+      <w:r>
+        <w:rPr>
+          <w:rFonts w:ascii="Times New Roman" w:eastAsiaTheme="minorEastAsia" w:hAnsi="Times New Roman" w:cs="Times New Roman"/>
+          <w:lang w:val="en-AU"/>
+        </w:rPr>
+        <w:t>I created</w:t>
+      </w:r>
+      <w:r>
+        <w:rPr>
+          <w:rFonts w:ascii="Times New Roman" w:eastAsiaTheme="minorEastAsia" w:hAnsi="Times New Roman" w:cs="Times New Roman"/>
+          <w:lang w:val="en-AU"/>
+        </w:rPr>
+        <w:t xml:space="preserve"> 3 functions, a Class and implemented a Queue as the data structure.</w:t>
+      </w:r>
+      <w:r>
+        <w:rPr>
+          <w:rFonts w:ascii="Times New Roman" w:eastAsiaTheme="minorEastAsia" w:hAnsi="Times New Roman" w:cs="Times New Roman"/>
+          <w:lang w:val="en-AU"/>
+        </w:rPr>
+        <w:t xml:space="preserve"> Firstly, the class I made is called Position, this defines a positional grid for the knight to move on, </w:t>
+      </w:r>
+      <w:r>
+        <w:rPr>
+          <w:rFonts w:ascii="Times New Roman" w:eastAsiaTheme="minorEastAsia" w:hAnsi="Times New Roman" w:cs="Times New Roman"/>
+          <w:lang w:val="en-AU"/>
+        </w:rPr>
+        <w:t>and</w:t>
+      </w:r>
+      <w:r>
+        <w:rPr>
+          <w:rFonts w:ascii="Times New Roman" w:eastAsiaTheme="minorEastAsia" w:hAnsi="Times New Roman" w:cs="Times New Roman"/>
+          <w:lang w:val="en-AU"/>
+        </w:rPr>
+        <w:t xml:space="preserve"> holds the distance travelled by the knight</w:t>
+      </w:r>
+      <w:r>
+        <w:rPr>
+          <w:rFonts w:ascii="Times New Roman" w:eastAsiaTheme="minorEastAsia" w:hAnsi="Times New Roman" w:cs="Times New Roman"/>
+          <w:lang w:val="en-AU"/>
+        </w:rPr>
+        <w:t>, the default value of distance is 0</w:t>
+      </w:r>
+      <w:r>
+        <w:rPr>
+          <w:rFonts w:ascii="Times New Roman" w:eastAsiaTheme="minorEastAsia" w:hAnsi="Times New Roman" w:cs="Times New Roman"/>
+          <w:lang w:val="en-AU"/>
+        </w:rPr>
+        <w:t>.</w:t>
+      </w:r>
+      <w:r>
+        <w:rPr>
+          <w:rFonts w:ascii="Times New Roman" w:eastAsiaTheme="minorEastAsia" w:hAnsi="Times New Roman" w:cs="Times New Roman"/>
+          <w:lang w:val="en-AU"/>
+        </w:rPr>
+        <w:t xml:space="preserve"> Each time candidate knight moves, </w:t>
+      </w:r>
+      <w:r>
+        <w:rPr>
+          <w:rFonts w:ascii="Times New Roman" w:eastAsiaTheme="minorEastAsia" w:hAnsi="Times New Roman" w:cs="Times New Roman"/>
+          <w:lang w:val="en-AU"/>
+        </w:rPr>
+        <w:t xml:space="preserve">I had the current (x, y) coordinates of the knight with one of the </w:t>
+      </w:r>
+      <w:r>
+        <w:rPr>
+          <w:rFonts w:ascii="Times New Roman" w:eastAsiaTheme="minorEastAsia" w:hAnsi="Times New Roman" w:cs="Times New Roman"/>
+          <w:lang w:val="en-AU"/>
+        </w:rPr>
+        <w:t xml:space="preserve">8 </w:t>
+      </w:r>
+      <w:r>
+        <w:rPr>
+          <w:rFonts w:ascii="Times New Roman" w:eastAsiaTheme="minorEastAsia" w:hAnsi="Times New Roman" w:cs="Times New Roman"/>
+          <w:lang w:val="en-AU"/>
+        </w:rPr>
+        <w:t xml:space="preserve">possible moves a knight can </w:t>
+      </w:r>
+      <w:r>
+        <w:rPr>
+          <w:rFonts w:ascii="Times New Roman" w:eastAsiaTheme="minorEastAsia" w:hAnsi="Times New Roman" w:cs="Times New Roman"/>
+          <w:lang w:val="en-AU"/>
+        </w:rPr>
+        <w:t>make and</w:t>
+      </w:r>
+      <w:r>
+        <w:rPr>
+          <w:rFonts w:ascii="Times New Roman" w:eastAsiaTheme="minorEastAsia" w:hAnsi="Times New Roman" w:cs="Times New Roman"/>
+          <w:lang w:val="en-AU"/>
+        </w:rPr>
+        <w:t xml:space="preserve"> add one to its distance moved. </w:t>
+      </w:r>
+      <w:r>
+        <w:rPr>
+          <w:rFonts w:ascii="Times New Roman" w:eastAsiaTheme="minorEastAsia" w:hAnsi="Times New Roman" w:cs="Times New Roman"/>
+          <w:lang w:val="en-AU"/>
+        </w:rPr>
+        <w:t xml:space="preserve">The first function is a move key that converts the string notation from the input file and initialises an object Position with it’s corresponding (x, y) pair. The </w:t>
+      </w:r>
+      <w:proofErr w:type="spellStart"/>
+      <w:r>
+        <w:rPr>
+          <w:rFonts w:ascii="Times New Roman" w:eastAsiaTheme="minorEastAsia" w:hAnsi="Times New Roman" w:cs="Times New Roman"/>
+          <w:lang w:val="en-AU"/>
+        </w:rPr>
+        <w:t>valid_move</w:t>
+      </w:r>
+      <w:proofErr w:type="spellEnd"/>
+      <w:r>
+        <w:rPr>
+          <w:rFonts w:ascii="Times New Roman" w:eastAsiaTheme="minorEastAsia" w:hAnsi="Times New Roman" w:cs="Times New Roman"/>
+          <w:lang w:val="en-AU"/>
+        </w:rPr>
+        <w:t xml:space="preserve"> function takes a Position and returns a Boolean, checking if the candidate move lands within the bounds of the chess board. </w:t>
+      </w:r>
+      <w:r>
+        <w:rPr>
+          <w:rFonts w:ascii="Times New Roman" w:eastAsiaTheme="minorEastAsia" w:hAnsi="Times New Roman" w:cs="Times New Roman"/>
+          <w:lang w:val="en-AU"/>
+        </w:rPr>
+        <w:t xml:space="preserve">The last function is the driver code. This opens the input file, creates the output file, and initialises the </w:t>
+      </w:r>
+      <w:r>
+        <w:rPr>
+          <w:rFonts w:ascii="Times New Roman" w:eastAsiaTheme="minorEastAsia" w:hAnsi="Times New Roman" w:cs="Times New Roman"/>
+          <w:lang w:val="en-AU"/>
+        </w:rPr>
+        <w:t>Queue.</w:t>
+      </w:r>
+      <w:r>
+        <w:rPr>
+          <w:rFonts w:ascii="Times New Roman" w:eastAsiaTheme="minorEastAsia" w:hAnsi="Times New Roman" w:cs="Times New Roman"/>
+          <w:lang w:val="en-AU"/>
+        </w:rPr>
+        <w:t xml:space="preserve"> It also creates a 2D l</w:t>
+      </w:r>
+      <w:r>
+        <w:rPr>
+          <w:rFonts w:ascii="Times New Roman" w:eastAsiaTheme="minorEastAsia" w:hAnsi="Times New Roman" w:cs="Times New Roman"/>
+          <w:lang w:val="en-AU"/>
+        </w:rPr>
+        <w:t>ist of size 8*8 that is False for positions the knight hasn’t visited and True for places it has visited</w:t>
+      </w:r>
+      <w:r>
+        <w:rPr>
+          <w:rFonts w:ascii="Times New Roman" w:eastAsiaTheme="minorEastAsia" w:hAnsi="Times New Roman" w:cs="Times New Roman"/>
+          <w:lang w:val="en-AU"/>
+        </w:rPr>
+        <w:t xml:space="preserve">. </w:t>
+      </w:r>
+      <w:r>
+        <w:rPr>
+          <w:rFonts w:ascii="Times New Roman" w:eastAsiaTheme="minorEastAsia" w:hAnsi="Times New Roman" w:cs="Times New Roman"/>
+          <w:lang w:val="en-AU"/>
+        </w:rPr>
+        <w:t>A list of the 8 Knight moves that can be made are stored</w:t>
+      </w:r>
+      <w:r>
+        <w:rPr>
+          <w:rFonts w:ascii="Times New Roman" w:eastAsiaTheme="minorEastAsia" w:hAnsi="Times New Roman" w:cs="Times New Roman"/>
+          <w:lang w:val="en-AU"/>
+        </w:rPr>
+        <w:t xml:space="preserve"> as Positions with a distance of 1. </w:t>
+      </w:r>
+      <w:r>
+        <w:rPr>
+          <w:rFonts w:ascii="Times New Roman" w:eastAsiaTheme="minorEastAsia" w:hAnsi="Times New Roman" w:cs="Times New Roman"/>
+          <w:lang w:val="en-AU"/>
+        </w:rPr>
+        <w:t>The starting position is enqueued and the</w:t>
+      </w:r>
+      <w:r>
+        <w:rPr>
+          <w:rFonts w:ascii="Times New Roman" w:eastAsiaTheme="minorEastAsia" w:hAnsi="Times New Roman" w:cs="Times New Roman"/>
+          <w:lang w:val="en-AU"/>
+        </w:rPr>
+        <w:t xml:space="preserve"> position is set to true on the list.</w:t>
+      </w:r>
+      <w:r>
+        <w:rPr>
+          <w:rFonts w:ascii="Times New Roman" w:eastAsiaTheme="minorEastAsia" w:hAnsi="Times New Roman" w:cs="Times New Roman"/>
+          <w:lang w:val="en-AU"/>
+        </w:rPr>
+        <w:t xml:space="preserve"> The code then starts a loop that runs until a valid move sequence to the target square is found. The </w:t>
+      </w:r>
+      <w:r>
+        <w:rPr>
+          <w:rFonts w:ascii="Times New Roman" w:eastAsiaTheme="minorEastAsia" w:hAnsi="Times New Roman" w:cs="Times New Roman"/>
+          <w:lang w:val="en-AU"/>
+        </w:rPr>
+        <w:t>position</w:t>
+      </w:r>
+      <w:r>
+        <w:rPr>
+          <w:rFonts w:ascii="Times New Roman" w:eastAsiaTheme="minorEastAsia" w:hAnsi="Times New Roman" w:cs="Times New Roman"/>
+          <w:lang w:val="en-AU"/>
+        </w:rPr>
+        <w:t xml:space="preserve"> at the front of the queue is dequeued, the loop then checks</w:t>
+      </w:r>
+      <w:r>
+        <w:rPr>
+          <w:rFonts w:ascii="Times New Roman" w:eastAsiaTheme="minorEastAsia" w:hAnsi="Times New Roman" w:cs="Times New Roman"/>
+          <w:lang w:val="en-AU"/>
+        </w:rPr>
+        <w:t xml:space="preserve"> if the position dequeued is equal to the target square, if it is</w:t>
+      </w:r>
+      <w:r>
+        <w:rPr>
+          <w:rFonts w:ascii="Times New Roman" w:eastAsiaTheme="minorEastAsia" w:hAnsi="Times New Roman" w:cs="Times New Roman"/>
+          <w:lang w:val="en-AU"/>
+        </w:rPr>
+        <w:t>, the distanc</w:t>
+      </w:r>
+      <w:r>
+        <w:rPr>
+          <w:rFonts w:ascii="Times New Roman" w:eastAsiaTheme="minorEastAsia" w:hAnsi="Times New Roman" w:cs="Times New Roman"/>
+          <w:lang w:val="en-AU"/>
+        </w:rPr>
+        <w:t>e</w:t>
+      </w:r>
+      <w:r>
+        <w:rPr>
+          <w:rFonts w:ascii="Times New Roman" w:eastAsiaTheme="minorEastAsia" w:hAnsi="Times New Roman" w:cs="Times New Roman"/>
+          <w:lang w:val="en-AU"/>
+        </w:rPr>
+        <w:t xml:space="preserve"> moved is written to the output file</w:t>
+      </w:r>
+      <w:r>
+        <w:rPr>
+          <w:rFonts w:ascii="Times New Roman" w:eastAsiaTheme="minorEastAsia" w:hAnsi="Times New Roman" w:cs="Times New Roman"/>
+          <w:lang w:val="en-AU"/>
+        </w:rPr>
+        <w:t xml:space="preserve"> and closes the file. Otherwise,</w:t>
+      </w:r>
+      <w:r>
+        <w:rPr>
+          <w:rFonts w:ascii="Times New Roman" w:eastAsiaTheme="minorEastAsia" w:hAnsi="Times New Roman" w:cs="Times New Roman"/>
+          <w:lang w:val="en-AU"/>
+        </w:rPr>
+        <w:t xml:space="preserve"> an indented for loop takes the current position of the knight and loops through the 8 moves a knight can make. It checks if </w:t>
+      </w:r>
+      <w:r>
+        <w:rPr>
+          <w:rFonts w:ascii="Times New Roman" w:eastAsiaTheme="minorEastAsia" w:hAnsi="Times New Roman" w:cs="Times New Roman"/>
+          <w:lang w:val="en-AU"/>
+        </w:rPr>
+        <w:t>each</w:t>
+      </w:r>
+      <w:r>
+        <w:rPr>
+          <w:rFonts w:ascii="Times New Roman" w:eastAsiaTheme="minorEastAsia" w:hAnsi="Times New Roman" w:cs="Times New Roman"/>
+          <w:lang w:val="en-AU"/>
+        </w:rPr>
+        <w:t xml:space="preserve"> move is within the bounds of the chess board, using the </w:t>
+      </w:r>
+      <w:proofErr w:type="spellStart"/>
+      <w:r>
+        <w:rPr>
+          <w:rFonts w:ascii="Times New Roman" w:eastAsiaTheme="minorEastAsia" w:hAnsi="Times New Roman" w:cs="Times New Roman"/>
+          <w:lang w:val="en-AU"/>
+        </w:rPr>
+        <w:t>valid_move</w:t>
+      </w:r>
+      <w:proofErr w:type="spellEnd"/>
+      <w:r>
+        <w:rPr>
+          <w:rFonts w:ascii="Times New Roman" w:eastAsiaTheme="minorEastAsia" w:hAnsi="Times New Roman" w:cs="Times New Roman"/>
+          <w:lang w:val="en-AU"/>
+        </w:rPr>
+        <w:t xml:space="preserve"> function and that the square has not been visited before using the </w:t>
+      </w:r>
+      <w:proofErr w:type="spellStart"/>
+      <w:r>
+        <w:rPr>
+          <w:rFonts w:ascii="Times New Roman" w:eastAsiaTheme="minorEastAsia" w:hAnsi="Times New Roman" w:cs="Times New Roman"/>
+          <w:lang w:val="en-AU"/>
+        </w:rPr>
+        <w:t>visited_squares</w:t>
+      </w:r>
+      <w:proofErr w:type="spellEnd"/>
+      <w:r>
+        <w:rPr>
+          <w:rFonts w:ascii="Times New Roman" w:eastAsiaTheme="minorEastAsia" w:hAnsi="Times New Roman" w:cs="Times New Roman"/>
+          <w:lang w:val="en-AU"/>
+        </w:rPr>
+        <w:t xml:space="preserve"> list. If both conditions are met, the move is valid and is</w:t>
+      </w:r>
+      <w:r>
+        <w:rPr>
+          <w:rFonts w:ascii="Times New Roman" w:eastAsiaTheme="minorEastAsia" w:hAnsi="Times New Roman" w:cs="Times New Roman"/>
+          <w:lang w:val="en-AU"/>
+        </w:rPr>
+        <w:t xml:space="preserve"> enqueued, and the square is set to visited in the </w:t>
+      </w:r>
+      <w:proofErr w:type="spellStart"/>
+      <w:r>
+        <w:rPr>
+          <w:rFonts w:ascii="Times New Roman" w:eastAsiaTheme="minorEastAsia" w:hAnsi="Times New Roman" w:cs="Times New Roman"/>
+          <w:lang w:val="en-AU"/>
+        </w:rPr>
+        <w:t>valid_squares</w:t>
+      </w:r>
+      <w:proofErr w:type="spellEnd"/>
+      <w:r>
+        <w:rPr>
+          <w:rFonts w:ascii="Times New Roman" w:eastAsiaTheme="minorEastAsia" w:hAnsi="Times New Roman" w:cs="Times New Roman"/>
+          <w:lang w:val="en-AU"/>
+        </w:rPr>
+        <w:t xml:space="preserve"> list. This repeats until the position dequeued equals the target square.</w:t>
+      </w:r>
+    </w:p>
+    <w:p>
+      <w:pPr>
+        <w:rPr>
+          <w:rFonts w:ascii="Times New Roman" w:hAnsi="Times New Roman" w:cs="Times New Roman"/>
+          <w:sz w:val="28"/>
+          <w:szCs w:val="28"/>
+          <w:lang w:val="en-AU"/>
+        </w:rPr>
+      </w:pPr>
+      <w:r>
+        <w:rPr>
+          <w:rFonts w:ascii="Times New Roman" w:hAnsi="Times New Roman" w:cs="Times New Roman"/>
+          <w:sz w:val="28"/>
+          <w:szCs w:val="28"/>
+          <w:lang w:val="en-AU"/>
+        </w:rPr>
+        <w:lastRenderedPageBreak/>
+        <w:t xml:space="preserve">Question </w:t>
+      </w:r>
+      <w:r>
+        <w:rPr>
+          <w:rFonts w:ascii="Times New Roman" w:hAnsi="Times New Roman" w:cs="Times New Roman"/>
+          <w:sz w:val="28"/>
+          <w:szCs w:val="28"/>
+          <w:lang w:val="en-AU"/>
+        </w:rPr>
+        <w:t>4</w:t>
+      </w:r>
+      <w:r>
+        <w:rPr>
+          <w:rFonts w:ascii="Times New Roman" w:hAnsi="Times New Roman" w:cs="Times New Roman"/>
+          <w:sz w:val="28"/>
+          <w:szCs w:val="28"/>
+          <w:lang w:val="en-AU"/>
+        </w:rPr>
+        <w:t>:</w:t>
+      </w:r>
+    </w:p>
+    <w:p>
+      <w:pPr>
+        <w:rPr>
+          <w:rFonts w:ascii="Times New Roman" w:eastAsiaTheme="minorEastAsia" w:hAnsi="Times New Roman" w:cs="Times New Roman"/>
+          <w:lang w:val="en-AU"/>
+        </w:rPr>
+      </w:pPr>
+      <w:r>
+        <w:rPr>
+          <w:rFonts w:ascii="Times New Roman" w:eastAsiaTheme="minorEastAsia" w:hAnsi="Times New Roman" w:cs="Times New Roman"/>
+          <w:lang w:val="en-AU"/>
+        </w:rPr>
+        <w:t>I created 2 functions and implemented a Priority Queue as the data structure. The first function I made co</w:t>
+      </w:r>
+      <w:r>
+        <w:rPr>
+          <w:rFonts w:ascii="Times New Roman" w:eastAsiaTheme="minorEastAsia" w:hAnsi="Times New Roman" w:cs="Times New Roman"/>
+          <w:lang w:val="en-AU"/>
+        </w:rPr>
+        <w:t>n</w:t>
+      </w:r>
+      <w:r>
+        <w:rPr>
+          <w:rFonts w:ascii="Times New Roman" w:eastAsiaTheme="minorEastAsia" w:hAnsi="Times New Roman" w:cs="Times New Roman"/>
+          <w:lang w:val="en-AU"/>
+        </w:rPr>
+        <w:t xml:space="preserve">verts the string corresponding to the importance level of the employee to an integer value for the priority. The other function is the driver code. </w:t>
+      </w:r>
+      <w:r>
+        <w:rPr>
+          <w:rFonts w:ascii="Times New Roman" w:eastAsiaTheme="minorEastAsia" w:hAnsi="Times New Roman" w:cs="Times New Roman"/>
+          <w:lang w:val="en-AU"/>
+        </w:rPr>
+        <w:t xml:space="preserve">Firstly, both the input and output files are opened, and the max operations, max submissions and max prints are stored as variables. The current number of submissions and prints are stored as variables as well. The priority queue is also initialised. A for loop is used, with the max operations value being the number of iterations done. The </w:t>
+      </w:r>
+      <w:r>
+        <w:rPr>
+          <w:rFonts w:ascii="Times New Roman" w:eastAsiaTheme="minorEastAsia" w:hAnsi="Times New Roman" w:cs="Times New Roman"/>
+          <w:lang w:val="en-AU"/>
+        </w:rPr>
+        <w:t>next request is queued into a list, where the first value in the list always corresponds to if the job is a submission or a print. If the job is</w:t>
+      </w:r>
+      <w:r>
+        <w:rPr>
+          <w:rFonts w:ascii="Times New Roman" w:eastAsiaTheme="minorEastAsia" w:hAnsi="Times New Roman" w:cs="Times New Roman"/>
+          <w:lang w:val="en-AU"/>
+        </w:rPr>
+        <w:t xml:space="preserve"> to</w:t>
+      </w:r>
+      <w:r>
+        <w:rPr>
+          <w:rFonts w:ascii="Times New Roman" w:eastAsiaTheme="minorEastAsia" w:hAnsi="Times New Roman" w:cs="Times New Roman"/>
+          <w:lang w:val="en-AU"/>
+        </w:rPr>
+        <w:t xml:space="preserve"> submit and the maximum number of submits has not been exceeded, </w:t>
+      </w:r>
+      <w:r>
+        <w:rPr>
+          <w:rFonts w:ascii="Times New Roman" w:eastAsiaTheme="minorEastAsia" w:hAnsi="Times New Roman" w:cs="Times New Roman"/>
+          <w:lang w:val="en-AU"/>
+        </w:rPr>
+        <w:t xml:space="preserve">a tuple of “priority, value” </w:t>
+      </w:r>
+      <w:r>
+        <w:rPr>
+          <w:rFonts w:ascii="Times New Roman" w:eastAsiaTheme="minorEastAsia" w:hAnsi="Times New Roman" w:cs="Times New Roman"/>
+          <w:lang w:val="en-AU"/>
+        </w:rPr>
+        <w:t xml:space="preserve">is enqueued into the priority queue and 1 is added to number of submissions. Else, if the job is </w:t>
+      </w:r>
+      <w:r>
+        <w:rPr>
+          <w:rFonts w:ascii="Times New Roman" w:eastAsiaTheme="minorEastAsia" w:hAnsi="Times New Roman" w:cs="Times New Roman"/>
+          <w:lang w:val="en-AU"/>
+        </w:rPr>
+        <w:t xml:space="preserve">to </w:t>
+      </w:r>
+      <w:r>
+        <w:rPr>
+          <w:rFonts w:ascii="Times New Roman" w:eastAsiaTheme="minorEastAsia" w:hAnsi="Times New Roman" w:cs="Times New Roman"/>
+          <w:lang w:val="en-AU"/>
+        </w:rPr>
+        <w:t xml:space="preserve">print and the maximum number of prints has not been exceeded, the </w:t>
+      </w:r>
+      <w:r>
+        <w:rPr>
+          <w:rFonts w:ascii="Times New Roman" w:eastAsiaTheme="minorEastAsia" w:hAnsi="Times New Roman" w:cs="Times New Roman"/>
+          <w:lang w:val="en-AU"/>
+        </w:rPr>
+        <w:t>employee with the highest priority</w:t>
+      </w:r>
+      <w:r>
+        <w:rPr>
+          <w:rFonts w:ascii="Times New Roman" w:eastAsiaTheme="minorEastAsia" w:hAnsi="Times New Roman" w:cs="Times New Roman"/>
+          <w:lang w:val="en-AU"/>
+        </w:rPr>
+        <w:t xml:space="preserve"> has their</w:t>
+      </w:r>
+      <w:r>
+        <w:rPr>
+          <w:rFonts w:ascii="Times New Roman" w:eastAsiaTheme="minorEastAsia" w:hAnsi="Times New Roman" w:cs="Times New Roman"/>
+          <w:lang w:val="en-AU"/>
+        </w:rPr>
+        <w:t xml:space="preserve"> print dequeued and written to the output file.</w:t>
+      </w:r>
+      <w:r>
+        <w:rPr>
+          <w:rFonts w:ascii="Times New Roman" w:eastAsiaTheme="minorEastAsia" w:hAnsi="Times New Roman" w:cs="Times New Roman"/>
+          <w:lang w:val="en-AU"/>
+        </w:rPr>
+        <w:t xml:space="preserve"> This is repeated until EOF is reached, and the input and output files are closed.</w:t>
+      </w:r>
+    </w:p>
+    <w:p>
+      <w:pPr>
+        <w:rPr>
+          <w:rFonts w:ascii="Times New Roman" w:hAnsi="Times New Roman" w:cs="Times New Roman"/>
+          <w:sz w:val="28"/>
+          <w:szCs w:val="28"/>
+          <w:lang w:val="en-AU"/>
+        </w:rPr>
+      </w:pPr>
+      <w:r>
+        <w:rPr>
+          <w:rFonts w:ascii="Times New Roman" w:hAnsi="Times New Roman" w:cs="Times New Roman"/>
+          <w:sz w:val="28"/>
+          <w:szCs w:val="28"/>
+          <w:lang w:val="en-AU"/>
+        </w:rPr>
+        <w:t xml:space="preserve">Question </w:t>
+      </w:r>
+      <w:r>
+        <w:rPr>
+          <w:rFonts w:ascii="Times New Roman" w:hAnsi="Times New Roman" w:cs="Times New Roman"/>
+          <w:sz w:val="28"/>
+          <w:szCs w:val="28"/>
+          <w:lang w:val="en-AU"/>
+        </w:rPr>
+        <w:t>5</w:t>
+      </w:r>
+      <w:r>
+        <w:rPr>
+          <w:rFonts w:ascii="Times New Roman" w:hAnsi="Times New Roman" w:cs="Times New Roman"/>
+          <w:sz w:val="28"/>
+          <w:szCs w:val="28"/>
+          <w:lang w:val="en-AU"/>
+        </w:rPr>
+        <w:t>:</w:t>
+      </w:r>
+    </w:p>
+    <w:p>
+      <w:pPr>
+        <w:rPr>
+          <w:rFonts w:ascii="Times New Roman" w:eastAsiaTheme="minorEastAsia" w:hAnsi="Times New Roman" w:cs="Times New Roman"/>
+          <w:lang w:val="en-AU"/>
+        </w:rPr>
+      </w:pPr>
+      <w:r>
+        <w:rPr>
+          <w:rFonts w:ascii="Times New Roman" w:eastAsiaTheme="minorEastAsia" w:hAnsi="Times New Roman" w:cs="Times New Roman"/>
+          <w:lang w:val="en-AU"/>
+        </w:rPr>
+        <w:t>I created 2 functions and implemented a Heap</w:t>
+      </w:r>
+      <w:r>
+        <w:rPr>
+          <w:rFonts w:ascii="Times New Roman" w:eastAsiaTheme="minorEastAsia" w:hAnsi="Times New Roman" w:cs="Times New Roman"/>
+          <w:lang w:val="en-AU"/>
+        </w:rPr>
+        <w:t xml:space="preserve"> Queue as the data structure. The first function I made</w:t>
+      </w:r>
+      <w:r>
+        <w:rPr>
+          <w:rFonts w:ascii="Times New Roman" w:eastAsiaTheme="minorEastAsia" w:hAnsi="Times New Roman" w:cs="Times New Roman"/>
+          <w:lang w:val="en-AU"/>
+        </w:rPr>
+        <w:t xml:space="preserve"> performs heapsort on the values and returns a sorted list of the values. The second function I made is the driver</w:t>
+      </w:r>
+      <w:r>
+        <w:rPr>
+          <w:rFonts w:ascii="Times New Roman" w:eastAsiaTheme="minorEastAsia" w:hAnsi="Times New Roman" w:cs="Times New Roman"/>
+          <w:lang w:val="en-AU"/>
+        </w:rPr>
+        <w:t xml:space="preserve"> code. The input and output files are </w:t>
+      </w:r>
+      <w:r>
+        <w:rPr>
+          <w:rFonts w:ascii="Times New Roman" w:eastAsiaTheme="minorEastAsia" w:hAnsi="Times New Roman" w:cs="Times New Roman"/>
+          <w:lang w:val="en-AU"/>
+        </w:rPr>
+        <w:t>opened,</w:t>
+      </w:r>
+      <w:r>
+        <w:rPr>
+          <w:rFonts w:ascii="Times New Roman" w:eastAsiaTheme="minorEastAsia" w:hAnsi="Times New Roman" w:cs="Times New Roman"/>
+          <w:lang w:val="en-AU"/>
+        </w:rPr>
+        <w:t xml:space="preserve"> and a variable </w:t>
+      </w:r>
+      <w:r>
+        <w:rPr>
+          <w:rFonts w:ascii="Times New Roman" w:eastAsiaTheme="minorEastAsia" w:hAnsi="Times New Roman" w:cs="Times New Roman"/>
+          <w:lang w:val="en-AU"/>
+        </w:rPr>
+        <w:t xml:space="preserve">final </w:t>
+      </w:r>
+      <w:r>
+        <w:rPr>
+          <w:rFonts w:ascii="Times New Roman" w:eastAsiaTheme="minorEastAsia" w:hAnsi="Times New Roman" w:cs="Times New Roman"/>
+          <w:lang w:val="en-AU"/>
+        </w:rPr>
+        <w:t xml:space="preserve">cost is initialised that will track the cost of adding any two carts </w:t>
+      </w:r>
+      <w:r>
+        <w:rPr>
+          <w:rFonts w:ascii="Times New Roman" w:eastAsiaTheme="minorEastAsia" w:hAnsi="Times New Roman" w:cs="Times New Roman"/>
+          <w:lang w:val="en-AU"/>
+        </w:rPr>
+        <w:t>together. The raw values are initially read into the heap sort function, and stored as the heap variable, which is the sorted list.</w:t>
+      </w:r>
+      <w:r>
+        <w:rPr>
+          <w:rFonts w:ascii="Times New Roman" w:eastAsiaTheme="minorEastAsia" w:hAnsi="Times New Roman" w:cs="Times New Roman"/>
+          <w:lang w:val="en-AU"/>
+        </w:rPr>
+        <w:t xml:space="preserve"> </w:t>
+      </w:r>
+      <w:r>
+        <w:rPr>
+          <w:rFonts w:ascii="Times New Roman" w:eastAsiaTheme="minorEastAsia" w:hAnsi="Times New Roman" w:cs="Times New Roman"/>
+          <w:lang w:val="en-AU"/>
+        </w:rPr>
+        <w:t xml:space="preserve">In </w:t>
+      </w:r>
+      <w:r>
+        <w:rPr>
+          <w:rFonts w:ascii="Times New Roman" w:eastAsiaTheme="minorEastAsia" w:hAnsi="Times New Roman" w:cs="Times New Roman"/>
+          <w:lang w:val="en-AU"/>
+        </w:rPr>
+        <w:t>a</w:t>
+      </w:r>
+      <w:r>
+        <w:rPr>
+          <w:rFonts w:ascii="Times New Roman" w:eastAsiaTheme="minorEastAsia" w:hAnsi="Times New Roman" w:cs="Times New Roman"/>
+          <w:lang w:val="en-AU"/>
+        </w:rPr>
+        <w:t xml:space="preserve"> while</w:t>
+      </w:r>
+      <w:r>
+        <w:rPr>
+          <w:rFonts w:ascii="Times New Roman" w:eastAsiaTheme="minorEastAsia" w:hAnsi="Times New Roman" w:cs="Times New Roman"/>
+          <w:lang w:val="en-AU"/>
+        </w:rPr>
+        <w:t xml:space="preserve"> loop</w:t>
+      </w:r>
+      <w:r>
+        <w:rPr>
+          <w:rFonts w:ascii="Times New Roman" w:eastAsiaTheme="minorEastAsia" w:hAnsi="Times New Roman" w:cs="Times New Roman"/>
+          <w:lang w:val="en-AU"/>
+        </w:rPr>
+        <w:t xml:space="preserve">, </w:t>
+      </w:r>
+      <w:r>
+        <w:rPr>
+          <w:rFonts w:ascii="Times New Roman" w:eastAsiaTheme="minorEastAsia" w:hAnsi="Times New Roman" w:cs="Times New Roman"/>
+          <w:lang w:val="en-AU"/>
+        </w:rPr>
+        <w:t>the first two values in the</w:t>
+      </w:r>
+      <w:r>
+        <w:rPr>
+          <w:rFonts w:ascii="Times New Roman" w:eastAsiaTheme="minorEastAsia" w:hAnsi="Times New Roman" w:cs="Times New Roman"/>
+          <w:lang w:val="en-AU"/>
+        </w:rPr>
+        <w:t xml:space="preserve"> heapsorted list are popped and added together. This new cart cost will be added to the </w:t>
+      </w:r>
+      <w:r>
+        <w:rPr>
+          <w:rFonts w:ascii="Times New Roman" w:eastAsiaTheme="minorEastAsia" w:hAnsi="Times New Roman" w:cs="Times New Roman"/>
+          <w:lang w:val="en-AU"/>
+        </w:rPr>
+        <w:t xml:space="preserve">final </w:t>
+      </w:r>
+      <w:r>
+        <w:rPr>
+          <w:rFonts w:ascii="Times New Roman" w:eastAsiaTheme="minorEastAsia" w:hAnsi="Times New Roman" w:cs="Times New Roman"/>
+          <w:lang w:val="en-AU"/>
+        </w:rPr>
+        <w:t>cost variable, then appended to the heap list. This list is then heapsorted again. This</w:t>
+      </w:r>
+      <w:r>
+        <w:rPr>
+          <w:rFonts w:ascii="Times New Roman" w:eastAsiaTheme="minorEastAsia" w:hAnsi="Times New Roman" w:cs="Times New Roman"/>
+          <w:lang w:val="en-AU"/>
+        </w:rPr>
+        <w:t xml:space="preserve"> will run until the length of the sorted list is equal to 1, which indicates the train as had all its carts merged</w:t>
+      </w:r>
+      <w:r>
+        <w:rPr>
+          <w:rFonts w:ascii="Times New Roman" w:eastAsiaTheme="minorEastAsia" w:hAnsi="Times New Roman" w:cs="Times New Roman"/>
+          <w:lang w:val="en-AU"/>
+        </w:rPr>
+        <w:t xml:space="preserve">. At this point the </w:t>
+      </w:r>
+      <w:r>
+        <w:rPr>
+          <w:rFonts w:ascii="Times New Roman" w:eastAsiaTheme="minorEastAsia" w:hAnsi="Times New Roman" w:cs="Times New Roman"/>
+          <w:lang w:val="en-AU"/>
+        </w:rPr>
+        <w:t xml:space="preserve">final </w:t>
+      </w:r>
+      <w:r>
+        <w:rPr>
+          <w:rFonts w:ascii="Times New Roman" w:eastAsiaTheme="minorEastAsia" w:hAnsi="Times New Roman" w:cs="Times New Roman"/>
+          <w:lang w:val="en-AU"/>
+        </w:rPr>
+        <w:t>cost variable indicates the total cost of merging all the carts and it is written to the output file. The input and output files are then closed.</w:t>
+      </w:r>
+    </w:p>
     <w:sectPr>
       <w:pgSz w:w="11906" w:h="16838" w:code="9"/>
       <w:pgMar w:top="1440" w:right="1440" w:bottom="1440" w:left="1440" w:header="709" w:footer="709" w:gutter="0"/>
@@ -439,6 +1942,16 @@
     <w:semiHidden/>
     <w:unhideWhenUsed/>
   </w:style>
+  <w:style w:type="character" w:styleId="PlaceholderText">
+    <w:name w:val="Placeholder Text"/>
+    <w:basedOn w:val="DefaultParagraphFont"/>
+    <w:uiPriority w:val="99"/>
+    <w:semiHidden/>
+    <w:rsid w:val="00A3225D"/>
+    <w:rPr>
+      <w:color w:val="808080"/>
+    </w:rPr>
+  </w:style>
 </w:styles>
 </file>
 

</xml_diff>